<commit_message>
Update CV and e-mail
</commit_message>
<xml_diff>
--- a/ML_Wu.docx
+++ b/ML_Wu.docx
@@ -1,6 +1,6 @@
 
 <file path=word/document.xml><?xml version="1.0" encoding="utf-8"?>
-<w:document xmlns:wpc="http://schemas.microsoft.com/office/word/2010/wordprocessingCanvas" xmlns:cx="http://schemas.microsoft.com/office/drawing/2014/chartex" xmlns:cx1="http://schemas.microsoft.com/office/drawing/2015/9/8/chartex" xmlns:cx2="http://schemas.microsoft.com/office/drawing/2015/10/21/chartex" xmlns:cx3="http://schemas.microsoft.com/office/drawing/2016/5/9/chartex" xmlns:cx4="http://schemas.microsoft.com/office/drawing/2016/5/10/chartex" xmlns:cx5="http://schemas.microsoft.com/office/drawing/2016/5/11/chartex" xmlns:cx6="http://schemas.microsoft.com/office/drawing/2016/5/12/chartex" xmlns:cx7="http://schemas.microsoft.com/office/drawing/2016/5/13/chartex" xmlns:cx8="http://schemas.microsoft.com/office/drawing/2016/5/14/chartex" xmlns:mc="http://schemas.openxmlformats.org/markup-compatibility/2006" xmlns:aink="http://schemas.microsoft.com/office/drawing/2016/ink" xmlns:am3d="http://schemas.microsoft.com/office/drawing/2017/model3d" xmlns:o="urn:schemas-microsoft-com:office:office" xmlns:r="http://schemas.openxmlformats.org/officeDocument/2006/relationships" xmlns:m="http://schemas.openxmlformats.org/officeDocument/2006/math" xmlns:v="urn:schemas-microsoft-com:vml" xmlns:wp14="http://schemas.microsoft.com/office/word/2010/wordprocessingDrawing" xmlns:wp="http://schemas.openxmlformats.org/drawingml/2006/wordprocessingDrawing" xmlns:w10="urn:schemas-microsoft-com:office:word" xmlns:w="http://schemas.openxmlformats.org/wordprocessingml/2006/main" xmlns:w14="http://schemas.microsoft.com/office/word/2010/wordml" xmlns:w15="http://schemas.microsoft.com/office/word/2012/wordml" xmlns:w16cex="http://schemas.microsoft.com/office/word/2018/wordml/cex" xmlns:w16cid="http://schemas.microsoft.com/office/word/2016/wordml/cid" xmlns:w16="http://schemas.microsoft.com/office/word/2018/wordml" xmlns:w16se="http://schemas.microsoft.com/office/word/2015/wordml/symex" xmlns:wpg="http://schemas.microsoft.com/office/word/2010/wordprocessingGroup" xmlns:wpi="http://schemas.microsoft.com/office/word/2010/wordprocessingInk" xmlns:wne="http://schemas.microsoft.com/office/word/2006/wordml" xmlns:wps="http://schemas.microsoft.com/office/word/2010/wordprocessingShape" mc:Ignorable="w14 w15 w16se w16cid w16 w16cex wp14">
+<w:document xmlns:wpc="http://schemas.microsoft.com/office/word/2010/wordprocessingCanvas" xmlns:cx="http://schemas.microsoft.com/office/drawing/2014/chartex" xmlns:cx1="http://schemas.microsoft.com/office/drawing/2015/9/8/chartex" xmlns:cx2="http://schemas.microsoft.com/office/drawing/2015/10/21/chartex" xmlns:cx3="http://schemas.microsoft.com/office/drawing/2016/5/9/chartex" xmlns:cx4="http://schemas.microsoft.com/office/drawing/2016/5/10/chartex" xmlns:cx5="http://schemas.microsoft.com/office/drawing/2016/5/11/chartex" xmlns:cx6="http://schemas.microsoft.com/office/drawing/2016/5/12/chartex" xmlns:cx7="http://schemas.microsoft.com/office/drawing/2016/5/13/chartex" xmlns:cx8="http://schemas.microsoft.com/office/drawing/2016/5/14/chartex" xmlns:mc="http://schemas.openxmlformats.org/markup-compatibility/2006" xmlns:aink="http://schemas.microsoft.com/office/drawing/2016/ink" xmlns:am3d="http://schemas.microsoft.com/office/drawing/2017/model3d" xmlns:o="urn:schemas-microsoft-com:office:office" xmlns:r="http://schemas.openxmlformats.org/officeDocument/2006/relationships" xmlns:m="http://schemas.openxmlformats.org/officeDocument/2006/math" xmlns:v="urn:schemas-microsoft-com:vml" xmlns:wp14="http://schemas.microsoft.com/office/word/2010/wordprocessingDrawing" xmlns:wp="http://schemas.openxmlformats.org/drawingml/2006/wordprocessingDrawing" xmlns:w10="urn:schemas-microsoft-com:office:word" xmlns:w="http://schemas.openxmlformats.org/wordprocessingml/2006/main" xmlns:w14="http://schemas.microsoft.com/office/word/2010/wordml" xmlns:w15="http://schemas.microsoft.com/office/word/2012/wordml" xmlns:w16cex="http://schemas.microsoft.com/office/word/2018/wordml/cex" xmlns:w16cid="http://schemas.microsoft.com/office/word/2016/wordml/cid" xmlns:w16="http://schemas.microsoft.com/office/word/2018/wordml" xmlns:w16sdtdh="http://schemas.microsoft.com/office/word/2020/wordml/sdtdatahash" xmlns:w16se="http://schemas.microsoft.com/office/word/2015/wordml/symex" xmlns:wpg="http://schemas.microsoft.com/office/word/2010/wordprocessingGroup" xmlns:wpi="http://schemas.microsoft.com/office/word/2010/wordprocessingInk" xmlns:wne="http://schemas.microsoft.com/office/word/2006/wordml" xmlns:wps="http://schemas.microsoft.com/office/word/2010/wordprocessingShape" mc:Ignorable="w14 w15 w16se w16cid w16 w16cex w16sdtdh wp14">
   <w:body>
     <w:p>
       <w:pPr>
@@ -99,7 +99,7 @@
                                   <w:sz w:val="20"/>
                                   <w:szCs w:val="20"/>
                                 </w:rPr>
-                                <w:t>wu223@purdue.edu</w:t>
+                                <w:t>m_l_wu@hotmail.com</w:t>
                               </w:r>
                             </w:hyperlink>
                           </w:p>
@@ -118,7 +118,7 @@
                                   <w:sz w:val="20"/>
                                   <w:szCs w:val="20"/>
                                 </w:rPr>
-                                <w:t>https://www.cs.purdue.edu/homes/wu223/</w:t>
+                                <w:t>https://menglin-wu.github.io/</w:t>
                               </w:r>
                             </w:hyperlink>
                           </w:p>
@@ -180,7 +180,7 @@
                             <w:sz w:val="20"/>
                             <w:szCs w:val="20"/>
                           </w:rPr>
-                          <w:t>wu223@purdue.edu</w:t>
+                          <w:t>m_l_wu@hotmail.com</w:t>
                         </w:r>
                       </w:hyperlink>
                     </w:p>
@@ -199,7 +199,7 @@
                             <w:sz w:val="20"/>
                             <w:szCs w:val="20"/>
                           </w:rPr>
-                          <w:t>https://www.cs.purdue.edu/homes/wu223/</w:t>
+                          <w:t>https://menglin-wu.github.io/</w:t>
                         </w:r>
                       </w:hyperlink>
                     </w:p>
@@ -2939,7 +2939,63 @@
           <w:rFonts w:ascii="Times New Roman" w:hAnsi="Times New Roman" w:cs="Times New Roman"/>
           <w:sz w:val="22"/>
         </w:rPr>
-        <w:t xml:space="preserve">Automatic Deictic Gestures for Animated Pedagogical Agents. SRK Kappagantula, N Adamo-Villani, </w:t>
+        <w:t>Robust Image Outpainting With Learnable Image Margins</w:t>
+      </w:r>
+      <w:r>
+        <w:rPr>
+          <w:rFonts w:ascii="Times New Roman" w:hAnsi="Times New Roman" w:cs="Times New Roman"/>
+          <w:sz w:val="22"/>
+        </w:rPr>
+        <w:t xml:space="preserve">. </w:t>
+      </w:r>
+      <w:r>
+        <w:rPr>
+          <w:rFonts w:ascii="Times New Roman" w:hAnsi="Times New Roman" w:cs="Times New Roman"/>
+          <w:sz w:val="22"/>
+        </w:rPr>
+        <w:t>CY Tan</w:t>
+      </w:r>
+      <w:r>
+        <w:rPr>
+          <w:rFonts w:ascii="Times New Roman" w:hAnsi="Times New Roman" w:cs="Times New Roman"/>
+          <w:sz w:val="22"/>
+        </w:rPr>
+        <w:t>,</w:t>
+      </w:r>
+      <w:r>
+        <w:rPr>
+          <w:rFonts w:ascii="Times New Roman" w:hAnsi="Times New Roman" w:cs="Times New Roman"/>
+          <w:sz w:val="22"/>
+        </w:rPr>
+        <w:t xml:space="preserve"> CA Yang</w:t>
+      </w:r>
+      <w:r>
+        <w:rPr>
+          <w:rFonts w:ascii="Times New Roman" w:hAnsi="Times New Roman" w:cs="Times New Roman"/>
+          <w:sz w:val="22"/>
+        </w:rPr>
+        <w:t>,</w:t>
+      </w:r>
+      <w:r>
+        <w:rPr>
+          <w:rFonts w:ascii="Times New Roman" w:hAnsi="Times New Roman" w:cs="Times New Roman"/>
+          <w:sz w:val="22"/>
+        </w:rPr>
+        <w:t xml:space="preserve"> SF Chen</w:t>
+      </w:r>
+      <w:r>
+        <w:rPr>
+          <w:rFonts w:ascii="Times New Roman" w:hAnsi="Times New Roman" w:cs="Times New Roman"/>
+          <w:sz w:val="22"/>
+        </w:rPr>
+        <w:t>,</w:t>
+      </w:r>
+      <w:r>
+        <w:rPr>
+          <w:rFonts w:ascii="Times New Roman" w:hAnsi="Times New Roman" w:cs="Times New Roman"/>
+          <w:sz w:val="22"/>
+        </w:rPr>
+        <w:t xml:space="preserve"> </w:t>
       </w:r>
       <w:r>
         <w:rPr>
@@ -2955,7 +3011,35 @@
           <w:rFonts w:ascii="Times New Roman" w:hAnsi="Times New Roman" w:cs="Times New Roman"/>
           <w:sz w:val="22"/>
         </w:rPr>
-        <w:t xml:space="preserve">, V Popescu, </w:t>
+        <w:t>,</w:t>
+      </w:r>
+      <w:r>
+        <w:rPr>
+          <w:rFonts w:ascii="Times New Roman" w:hAnsi="Times New Roman" w:cs="Times New Roman"/>
+          <w:sz w:val="22"/>
+        </w:rPr>
+        <w:t xml:space="preserve"> Y</w:t>
+      </w:r>
+      <w:r>
+        <w:rPr>
+          <w:rFonts w:ascii="Times New Roman" w:hAnsi="Times New Roman" w:cs="Times New Roman"/>
+          <w:sz w:val="22"/>
+        </w:rPr>
+        <w:t>C</w:t>
+      </w:r>
+      <w:r>
+        <w:rPr>
+          <w:rFonts w:ascii="Times New Roman" w:hAnsi="Times New Roman" w:cs="Times New Roman"/>
+          <w:sz w:val="22"/>
+        </w:rPr>
+        <w:t xml:space="preserve"> Frank Wang</w:t>
+      </w:r>
+      <w:r>
+        <w:rPr>
+          <w:rFonts w:ascii="Times New Roman" w:hAnsi="Times New Roman" w:cs="Times New Roman"/>
+          <w:sz w:val="22"/>
+        </w:rPr>
+        <w:t xml:space="preserve">, </w:t>
       </w:r>
       <w:r>
         <w:rPr>
@@ -2964,14 +3048,14 @@
           <w:iCs/>
           <w:sz w:val="22"/>
         </w:rPr>
-        <w:t>IEEE Transactions on Learning Technologies</w:t>
-      </w:r>
-      <w:r>
-        <w:rPr>
-          <w:rFonts w:ascii="Times New Roman" w:hAnsi="Times New Roman" w:cs="Times New Roman"/>
-          <w:sz w:val="22"/>
-        </w:rPr>
-        <w:t>, 2019</w:t>
+        <w:t>IEEE International Conference on Image Processing</w:t>
+      </w:r>
+      <w:r>
+        <w:rPr>
+          <w:rFonts w:ascii="Times New Roman" w:hAnsi="Times New Roman" w:cs="Times New Roman"/>
+          <w:sz w:val="22"/>
+        </w:rPr>
+        <w:t>, 2021</w:t>
       </w:r>
     </w:p>
     <w:p>
@@ -2992,7 +3076,7 @@
           <w:rFonts w:ascii="Times New Roman" w:hAnsi="Times New Roman" w:cs="Times New Roman"/>
           <w:sz w:val="22"/>
         </w:rPr>
-        <w:t xml:space="preserve">RGBD Temporal Resampling for Real-Time Occlusion Removal. </w:t>
+        <w:t xml:space="preserve">Automatic Deictic Gestures for Animated Pedagogical Agents. SRK Kappagantula, N Adamo-Villani, </w:t>
       </w:r>
       <w:r>
         <w:rPr>
@@ -3017,7 +3101,7 @@
           <w:iCs/>
           <w:sz w:val="22"/>
         </w:rPr>
-        <w:t>ACM SIGGRAPH Symposium on Interactive 3D Graphics and Games</w:t>
+        <w:t>IEEE Transactions on Learning Technologies</w:t>
       </w:r>
       <w:r>
         <w:rPr>
@@ -3045,7 +3129,7 @@
           <w:rFonts w:ascii="Times New Roman" w:hAnsi="Times New Roman" w:cs="Times New Roman"/>
           <w:sz w:val="22"/>
         </w:rPr>
-        <w:t xml:space="preserve">Anchored Multiperspective Visualization for Efficient VR Navigation. </w:t>
+        <w:t xml:space="preserve">RGBD Temporal Resampling for Real-Time Occlusion Removal. </w:t>
       </w:r>
       <w:r>
         <w:rPr>
@@ -3070,14 +3154,14 @@
           <w:iCs/>
           <w:sz w:val="22"/>
         </w:rPr>
-        <w:t>International Conference on Virtual Reality and Augmented Reality</w:t>
-      </w:r>
-      <w:r>
-        <w:rPr>
-          <w:rFonts w:ascii="Times New Roman" w:hAnsi="Times New Roman" w:cs="Times New Roman"/>
-          <w:sz w:val="22"/>
-        </w:rPr>
-        <w:t>, 240-259, 2018</w:t>
+        <w:t>ACM SIGGRAPH Symposium on Interactive 3D Graphics and Games</w:t>
+      </w:r>
+      <w:r>
+        <w:rPr>
+          <w:rFonts w:ascii="Times New Roman" w:hAnsi="Times New Roman" w:cs="Times New Roman"/>
+          <w:sz w:val="22"/>
+        </w:rPr>
+        <w:t>, 2019</w:t>
       </w:r>
     </w:p>
     <w:p>
@@ -3098,7 +3182,7 @@
           <w:rFonts w:ascii="Times New Roman" w:hAnsi="Times New Roman" w:cs="Times New Roman"/>
           <w:sz w:val="22"/>
         </w:rPr>
-        <w:t xml:space="preserve">Efficient VR and AR navigation through multiperspective occlusion management. </w:t>
+        <w:t xml:space="preserve">Anchored Multiperspective Visualization for Efficient VR Navigation. </w:t>
       </w:r>
       <w:r>
         <w:rPr>
@@ -3123,14 +3207,14 @@
           <w:iCs/>
           <w:sz w:val="22"/>
         </w:rPr>
-        <w:t xml:space="preserve">IEEE transactions on visualization and computer graphics </w:t>
-      </w:r>
-      <w:r>
-        <w:rPr>
-          <w:rFonts w:ascii="Times New Roman" w:hAnsi="Times New Roman" w:cs="Times New Roman"/>
-          <w:sz w:val="22"/>
-        </w:rPr>
-        <w:t>24 (12), 3069-3080, 2017</w:t>
+        <w:t>International Conference on Virtual Reality and Augmented Reality</w:t>
+      </w:r>
+      <w:r>
+        <w:rPr>
+          <w:rFonts w:ascii="Times New Roman" w:hAnsi="Times New Roman" w:cs="Times New Roman"/>
+          <w:sz w:val="22"/>
+        </w:rPr>
+        <w:t>, 240-259, 2018</w:t>
       </w:r>
     </w:p>
     <w:p>
@@ -3151,7 +3235,7 @@
           <w:rFonts w:ascii="Times New Roman" w:hAnsi="Times New Roman" w:cs="Times New Roman"/>
           <w:sz w:val="22"/>
         </w:rPr>
-        <w:t xml:space="preserve">Digital learning activities delivered by eloquent instructor avatars: scaling with problem instance. S Anasingaraju, </w:t>
+        <w:t xml:space="preserve">Efficient VR and AR navigation through multiperspective occlusion management. </w:t>
       </w:r>
       <w:r>
         <w:rPr>
@@ -3167,7 +3251,7 @@
           <w:rFonts w:ascii="Times New Roman" w:hAnsi="Times New Roman" w:cs="Times New Roman"/>
           <w:sz w:val="22"/>
         </w:rPr>
-        <w:t xml:space="preserve">, N Adamo-Villani, V Popescu, SW Cook, M Nathan, M Alibali, </w:t>
+        <w:t xml:space="preserve">, V Popescu, </w:t>
       </w:r>
       <w:r>
         <w:rPr>
@@ -3176,7 +3260,52 @@
           <w:iCs/>
           <w:sz w:val="22"/>
         </w:rPr>
-        <w:t xml:space="preserve">SIGGRAPH ASIA </w:t>
+        <w:t xml:space="preserve">IEEE transactions on visualization and computer graphics </w:t>
+      </w:r>
+      <w:r>
+        <w:rPr>
+          <w:rFonts w:ascii="Times New Roman" w:hAnsi="Times New Roman" w:cs="Times New Roman"/>
+          <w:sz w:val="22"/>
+        </w:rPr>
+        <w:t>24 (12), 3069-3080, 2017</w:t>
+      </w:r>
+    </w:p>
+    <w:p>
+      <w:pPr>
+        <w:pStyle w:val="ListParagraph"/>
+        <w:numPr>
+          <w:ilvl w:val="0"/>
+          <w:numId w:val="8"/>
+        </w:numPr>
+        <w:ind w:leftChars="0"/>
+        <w:rPr>
+          <w:rFonts w:ascii="Times New Roman" w:hAnsi="Times New Roman" w:cs="Times New Roman"/>
+          <w:sz w:val="22"/>
+        </w:rPr>
+      </w:pPr>
+      <w:r>
+        <w:rPr>
+          <w:rFonts w:ascii="Times New Roman" w:hAnsi="Times New Roman" w:cs="Times New Roman"/>
+          <w:sz w:val="22"/>
+        </w:rPr>
+        <w:lastRenderedPageBreak/>
+        <w:t xml:space="preserve">Digital learning activities delivered by eloquent instructor avatars: scaling with problem instance. S Anasingaraju, </w:t>
+      </w:r>
+      <w:r>
+        <w:rPr>
+          <w:rFonts w:ascii="Times New Roman" w:hAnsi="Times New Roman" w:cs="Times New Roman"/>
+          <w:b/>
+          <w:bCs/>
+          <w:sz w:val="22"/>
+        </w:rPr>
+        <w:t>ML Wu</w:t>
+      </w:r>
+      <w:r>
+        <w:rPr>
+          <w:rFonts w:ascii="Times New Roman" w:hAnsi="Times New Roman" w:cs="Times New Roman"/>
+          <w:sz w:val="22"/>
+        </w:rPr>
+        <w:t xml:space="preserve">, N Adamo-Villani, V Popescu, SW Cook, M Nathan, M Alibali, </w:t>
       </w:r>
       <w:r>
         <w:rPr>
@@ -3185,8 +3314,7 @@
           <w:iCs/>
           <w:sz w:val="22"/>
         </w:rPr>
-        <w:lastRenderedPageBreak/>
-        <w:t>2016 Symposium on Educatio</w:t>
+        <w:t>SIGGRAPH ASIA 2016 Symposium on Educatio</w:t>
       </w:r>
       <w:r>
         <w:rPr>
@@ -4249,20 +4377,6 @@
           <w:rFonts w:ascii="Times New Roman" w:hAnsi="Times New Roman" w:cs="Times New Roman"/>
           <w:sz w:val="22"/>
         </w:rPr>
-        <w:t>PyTorch</w:t>
-      </w:r>
-      <w:r>
-        <w:rPr>
-          <w:rFonts w:ascii="Times New Roman" w:hAnsi="Times New Roman" w:cs="Times New Roman"/>
-          <w:sz w:val="22"/>
-        </w:rPr>
-        <w:t xml:space="preserve">, </w:t>
-      </w:r>
-      <w:r>
-        <w:rPr>
-          <w:rFonts w:ascii="Times New Roman" w:hAnsi="Times New Roman" w:cs="Times New Roman"/>
-          <w:sz w:val="22"/>
-        </w:rPr>
         <w:t xml:space="preserve">TensorFlow, </w:t>
       </w:r>
       <w:r>
@@ -4270,7 +4384,21 @@
           <w:rFonts w:ascii="Times New Roman" w:hAnsi="Times New Roman" w:cs="Times New Roman"/>
           <w:sz w:val="22"/>
         </w:rPr>
-        <w:t>Unity, Unreal Engine, C++, Graphics, Vision, Machine Learning</w:t>
+        <w:t xml:space="preserve">Unity, Unreal Engine, C++, </w:t>
+      </w:r>
+      <w:r>
+        <w:rPr>
+          <w:rFonts w:ascii="Times New Roman" w:hAnsi="Times New Roman" w:cs="Times New Roman"/>
+          <w:sz w:val="22"/>
+        </w:rPr>
+        <w:t xml:space="preserve">Python, </w:t>
+      </w:r>
+      <w:r>
+        <w:rPr>
+          <w:rFonts w:ascii="Times New Roman" w:hAnsi="Times New Roman" w:cs="Times New Roman"/>
+          <w:sz w:val="22"/>
+        </w:rPr>
+        <w:t>Graphics, Vision, Machine Learning</w:t>
       </w:r>
     </w:p>
     <w:p>
@@ -4295,7 +4423,7 @@
 </file>
 
 <file path=word/endnotes.xml><?xml version="1.0" encoding="utf-8"?>
-<w:endnotes xmlns:wpc="http://schemas.microsoft.com/office/word/2010/wordprocessingCanvas" xmlns:cx="http://schemas.microsoft.com/office/drawing/2014/chartex" xmlns:cx1="http://schemas.microsoft.com/office/drawing/2015/9/8/chartex" xmlns:cx2="http://schemas.microsoft.com/office/drawing/2015/10/21/chartex" xmlns:cx3="http://schemas.microsoft.com/office/drawing/2016/5/9/chartex" xmlns:cx4="http://schemas.microsoft.com/office/drawing/2016/5/10/chartex" xmlns:cx5="http://schemas.microsoft.com/office/drawing/2016/5/11/chartex" xmlns:cx6="http://schemas.microsoft.com/office/drawing/2016/5/12/chartex" xmlns:cx7="http://schemas.microsoft.com/office/drawing/2016/5/13/chartex" xmlns:cx8="http://schemas.microsoft.com/office/drawing/2016/5/14/chartex" xmlns:mc="http://schemas.openxmlformats.org/markup-compatibility/2006" xmlns:aink="http://schemas.microsoft.com/office/drawing/2016/ink" xmlns:am3d="http://schemas.microsoft.com/office/drawing/2017/model3d" xmlns:o="urn:schemas-microsoft-com:office:office" xmlns:r="http://schemas.openxmlformats.org/officeDocument/2006/relationships" xmlns:m="http://schemas.openxmlformats.org/officeDocument/2006/math" xmlns:v="urn:schemas-microsoft-com:vml" xmlns:wp14="http://schemas.microsoft.com/office/word/2010/wordprocessingDrawing" xmlns:wp="http://schemas.openxmlformats.org/drawingml/2006/wordprocessingDrawing" xmlns:w10="urn:schemas-microsoft-com:office:word" xmlns:w="http://schemas.openxmlformats.org/wordprocessingml/2006/main" xmlns:w14="http://schemas.microsoft.com/office/word/2010/wordml" xmlns:w15="http://schemas.microsoft.com/office/word/2012/wordml" xmlns:w16cex="http://schemas.microsoft.com/office/word/2018/wordml/cex" xmlns:w16cid="http://schemas.microsoft.com/office/word/2016/wordml/cid" xmlns:w16="http://schemas.microsoft.com/office/word/2018/wordml" xmlns:w16se="http://schemas.microsoft.com/office/word/2015/wordml/symex" xmlns:wpg="http://schemas.microsoft.com/office/word/2010/wordprocessingGroup" xmlns:wpi="http://schemas.microsoft.com/office/word/2010/wordprocessingInk" xmlns:wne="http://schemas.microsoft.com/office/word/2006/wordml" xmlns:wps="http://schemas.microsoft.com/office/word/2010/wordprocessingShape" mc:Ignorable="w14 w15 w16se w16cid w16 w16cex wp14">
+<w:endnotes xmlns:wpc="http://schemas.microsoft.com/office/word/2010/wordprocessingCanvas" xmlns:cx="http://schemas.microsoft.com/office/drawing/2014/chartex" xmlns:cx1="http://schemas.microsoft.com/office/drawing/2015/9/8/chartex" xmlns:cx2="http://schemas.microsoft.com/office/drawing/2015/10/21/chartex" xmlns:cx3="http://schemas.microsoft.com/office/drawing/2016/5/9/chartex" xmlns:cx4="http://schemas.microsoft.com/office/drawing/2016/5/10/chartex" xmlns:cx5="http://schemas.microsoft.com/office/drawing/2016/5/11/chartex" xmlns:cx6="http://schemas.microsoft.com/office/drawing/2016/5/12/chartex" xmlns:cx7="http://schemas.microsoft.com/office/drawing/2016/5/13/chartex" xmlns:cx8="http://schemas.microsoft.com/office/drawing/2016/5/14/chartex" xmlns:mc="http://schemas.openxmlformats.org/markup-compatibility/2006" xmlns:aink="http://schemas.microsoft.com/office/drawing/2016/ink" xmlns:am3d="http://schemas.microsoft.com/office/drawing/2017/model3d" xmlns:o="urn:schemas-microsoft-com:office:office" xmlns:r="http://schemas.openxmlformats.org/officeDocument/2006/relationships" xmlns:m="http://schemas.openxmlformats.org/officeDocument/2006/math" xmlns:v="urn:schemas-microsoft-com:vml" xmlns:wp14="http://schemas.microsoft.com/office/word/2010/wordprocessingDrawing" xmlns:wp="http://schemas.openxmlformats.org/drawingml/2006/wordprocessingDrawing" xmlns:w10="urn:schemas-microsoft-com:office:word" xmlns:w="http://schemas.openxmlformats.org/wordprocessingml/2006/main" xmlns:w14="http://schemas.microsoft.com/office/word/2010/wordml" xmlns:w15="http://schemas.microsoft.com/office/word/2012/wordml" xmlns:w16cex="http://schemas.microsoft.com/office/word/2018/wordml/cex" xmlns:w16cid="http://schemas.microsoft.com/office/word/2016/wordml/cid" xmlns:w16="http://schemas.microsoft.com/office/word/2018/wordml" xmlns:w16sdtdh="http://schemas.microsoft.com/office/word/2020/wordml/sdtdatahash" xmlns:w16se="http://schemas.microsoft.com/office/word/2015/wordml/symex" xmlns:wpg="http://schemas.microsoft.com/office/word/2010/wordprocessingGroup" xmlns:wpi="http://schemas.microsoft.com/office/word/2010/wordprocessingInk" xmlns:wne="http://schemas.microsoft.com/office/word/2006/wordml" xmlns:wps="http://schemas.microsoft.com/office/word/2010/wordprocessingShape" mc:Ignorable="w14 w15 w16se w16cid w16 w16cex w16sdtdh wp14">
   <w:endnote w:type="separator" w:id="-1">
     <w:p>
       <w:r>
@@ -4314,7 +4442,7 @@
 </file>
 
 <file path=word/footer1.xml><?xml version="1.0" encoding="utf-8"?>
-<w:ftr xmlns:wpc="http://schemas.microsoft.com/office/word/2010/wordprocessingCanvas" xmlns:cx="http://schemas.microsoft.com/office/drawing/2014/chartex" xmlns:cx1="http://schemas.microsoft.com/office/drawing/2015/9/8/chartex" xmlns:cx2="http://schemas.microsoft.com/office/drawing/2015/10/21/chartex" xmlns:cx3="http://schemas.microsoft.com/office/drawing/2016/5/9/chartex" xmlns:cx4="http://schemas.microsoft.com/office/drawing/2016/5/10/chartex" xmlns:cx5="http://schemas.microsoft.com/office/drawing/2016/5/11/chartex" xmlns:cx6="http://schemas.microsoft.com/office/drawing/2016/5/12/chartex" xmlns:cx7="http://schemas.microsoft.com/office/drawing/2016/5/13/chartex" xmlns:cx8="http://schemas.microsoft.com/office/drawing/2016/5/14/chartex" xmlns:mc="http://schemas.openxmlformats.org/markup-compatibility/2006" xmlns:aink="http://schemas.microsoft.com/office/drawing/2016/ink" xmlns:am3d="http://schemas.microsoft.com/office/drawing/2017/model3d" xmlns:o="urn:schemas-microsoft-com:office:office" xmlns:r="http://schemas.openxmlformats.org/officeDocument/2006/relationships" xmlns:m="http://schemas.openxmlformats.org/officeDocument/2006/math" xmlns:v="urn:schemas-microsoft-com:vml" xmlns:wp14="http://schemas.microsoft.com/office/word/2010/wordprocessingDrawing" xmlns:wp="http://schemas.openxmlformats.org/drawingml/2006/wordprocessingDrawing" xmlns:w10="urn:schemas-microsoft-com:office:word" xmlns:w="http://schemas.openxmlformats.org/wordprocessingml/2006/main" xmlns:w14="http://schemas.microsoft.com/office/word/2010/wordml" xmlns:w15="http://schemas.microsoft.com/office/word/2012/wordml" xmlns:w16cex="http://schemas.microsoft.com/office/word/2018/wordml/cex" xmlns:w16cid="http://schemas.microsoft.com/office/word/2016/wordml/cid" xmlns:w16="http://schemas.microsoft.com/office/word/2018/wordml" xmlns:w16se="http://schemas.microsoft.com/office/word/2015/wordml/symex" xmlns:wpg="http://schemas.microsoft.com/office/word/2010/wordprocessingGroup" xmlns:wpi="http://schemas.microsoft.com/office/word/2010/wordprocessingInk" xmlns:wne="http://schemas.microsoft.com/office/word/2006/wordml" xmlns:wps="http://schemas.microsoft.com/office/word/2010/wordprocessingShape" mc:Ignorable="w14 w15 w16se w16cid w16 w16cex wp14">
+<w:ftr xmlns:wpc="http://schemas.microsoft.com/office/word/2010/wordprocessingCanvas" xmlns:cx="http://schemas.microsoft.com/office/drawing/2014/chartex" xmlns:cx1="http://schemas.microsoft.com/office/drawing/2015/9/8/chartex" xmlns:cx2="http://schemas.microsoft.com/office/drawing/2015/10/21/chartex" xmlns:cx3="http://schemas.microsoft.com/office/drawing/2016/5/9/chartex" xmlns:cx4="http://schemas.microsoft.com/office/drawing/2016/5/10/chartex" xmlns:cx5="http://schemas.microsoft.com/office/drawing/2016/5/11/chartex" xmlns:cx6="http://schemas.microsoft.com/office/drawing/2016/5/12/chartex" xmlns:cx7="http://schemas.microsoft.com/office/drawing/2016/5/13/chartex" xmlns:cx8="http://schemas.microsoft.com/office/drawing/2016/5/14/chartex" xmlns:mc="http://schemas.openxmlformats.org/markup-compatibility/2006" xmlns:aink="http://schemas.microsoft.com/office/drawing/2016/ink" xmlns:am3d="http://schemas.microsoft.com/office/drawing/2017/model3d" xmlns:o="urn:schemas-microsoft-com:office:office" xmlns:r="http://schemas.openxmlformats.org/officeDocument/2006/relationships" xmlns:m="http://schemas.openxmlformats.org/officeDocument/2006/math" xmlns:v="urn:schemas-microsoft-com:vml" xmlns:wp14="http://schemas.microsoft.com/office/word/2010/wordprocessingDrawing" xmlns:wp="http://schemas.openxmlformats.org/drawingml/2006/wordprocessingDrawing" xmlns:w10="urn:schemas-microsoft-com:office:word" xmlns:w="http://schemas.openxmlformats.org/wordprocessingml/2006/main" xmlns:w14="http://schemas.microsoft.com/office/word/2010/wordml" xmlns:w15="http://schemas.microsoft.com/office/word/2012/wordml" xmlns:w16cex="http://schemas.microsoft.com/office/word/2018/wordml/cex" xmlns:w16cid="http://schemas.microsoft.com/office/word/2016/wordml/cid" xmlns:w16="http://schemas.microsoft.com/office/word/2018/wordml" xmlns:w16sdtdh="http://schemas.microsoft.com/office/word/2020/wordml/sdtdatahash" xmlns:w16se="http://schemas.microsoft.com/office/word/2015/wordml/symex" xmlns:wpg="http://schemas.microsoft.com/office/word/2010/wordprocessingGroup" xmlns:wpi="http://schemas.microsoft.com/office/word/2010/wordprocessingInk" xmlns:wne="http://schemas.microsoft.com/office/word/2006/wordml" xmlns:wps="http://schemas.microsoft.com/office/word/2010/wordprocessingShape" mc:Ignorable="w14 w15 w16se w16cid w16 w16cex w16sdtdh wp14">
   <w:p>
     <w:pPr>
       <w:pStyle w:val="Footer"/>
@@ -4325,7 +4453,7 @@
 </file>
 
 <file path=word/footnotes.xml><?xml version="1.0" encoding="utf-8"?>
-<w:footnotes xmlns:wpc="http://schemas.microsoft.com/office/word/2010/wordprocessingCanvas" xmlns:cx="http://schemas.microsoft.com/office/drawing/2014/chartex" xmlns:cx1="http://schemas.microsoft.com/office/drawing/2015/9/8/chartex" xmlns:cx2="http://schemas.microsoft.com/office/drawing/2015/10/21/chartex" xmlns:cx3="http://schemas.microsoft.com/office/drawing/2016/5/9/chartex" xmlns:cx4="http://schemas.microsoft.com/office/drawing/2016/5/10/chartex" xmlns:cx5="http://schemas.microsoft.com/office/drawing/2016/5/11/chartex" xmlns:cx6="http://schemas.microsoft.com/office/drawing/2016/5/12/chartex" xmlns:cx7="http://schemas.microsoft.com/office/drawing/2016/5/13/chartex" xmlns:cx8="http://schemas.microsoft.com/office/drawing/2016/5/14/chartex" xmlns:mc="http://schemas.openxmlformats.org/markup-compatibility/2006" xmlns:aink="http://schemas.microsoft.com/office/drawing/2016/ink" xmlns:am3d="http://schemas.microsoft.com/office/drawing/2017/model3d" xmlns:o="urn:schemas-microsoft-com:office:office" xmlns:r="http://schemas.openxmlformats.org/officeDocument/2006/relationships" xmlns:m="http://schemas.openxmlformats.org/officeDocument/2006/math" xmlns:v="urn:schemas-microsoft-com:vml" xmlns:wp14="http://schemas.microsoft.com/office/word/2010/wordprocessingDrawing" xmlns:wp="http://schemas.openxmlformats.org/drawingml/2006/wordprocessingDrawing" xmlns:w10="urn:schemas-microsoft-com:office:word" xmlns:w="http://schemas.openxmlformats.org/wordprocessingml/2006/main" xmlns:w14="http://schemas.microsoft.com/office/word/2010/wordml" xmlns:w15="http://schemas.microsoft.com/office/word/2012/wordml" xmlns:w16cex="http://schemas.microsoft.com/office/word/2018/wordml/cex" xmlns:w16cid="http://schemas.microsoft.com/office/word/2016/wordml/cid" xmlns:w16="http://schemas.microsoft.com/office/word/2018/wordml" xmlns:w16se="http://schemas.microsoft.com/office/word/2015/wordml/symex" xmlns:wpg="http://schemas.microsoft.com/office/word/2010/wordprocessingGroup" xmlns:wpi="http://schemas.microsoft.com/office/word/2010/wordprocessingInk" xmlns:wne="http://schemas.microsoft.com/office/word/2006/wordml" xmlns:wps="http://schemas.microsoft.com/office/word/2010/wordprocessingShape" mc:Ignorable="w14 w15 w16se w16cid w16 w16cex wp14">
+<w:footnotes xmlns:wpc="http://schemas.microsoft.com/office/word/2010/wordprocessingCanvas" xmlns:cx="http://schemas.microsoft.com/office/drawing/2014/chartex" xmlns:cx1="http://schemas.microsoft.com/office/drawing/2015/9/8/chartex" xmlns:cx2="http://schemas.microsoft.com/office/drawing/2015/10/21/chartex" xmlns:cx3="http://schemas.microsoft.com/office/drawing/2016/5/9/chartex" xmlns:cx4="http://schemas.microsoft.com/office/drawing/2016/5/10/chartex" xmlns:cx5="http://schemas.microsoft.com/office/drawing/2016/5/11/chartex" xmlns:cx6="http://schemas.microsoft.com/office/drawing/2016/5/12/chartex" xmlns:cx7="http://schemas.microsoft.com/office/drawing/2016/5/13/chartex" xmlns:cx8="http://schemas.microsoft.com/office/drawing/2016/5/14/chartex" xmlns:mc="http://schemas.openxmlformats.org/markup-compatibility/2006" xmlns:aink="http://schemas.microsoft.com/office/drawing/2016/ink" xmlns:am3d="http://schemas.microsoft.com/office/drawing/2017/model3d" xmlns:o="urn:schemas-microsoft-com:office:office" xmlns:r="http://schemas.openxmlformats.org/officeDocument/2006/relationships" xmlns:m="http://schemas.openxmlformats.org/officeDocument/2006/math" xmlns:v="urn:schemas-microsoft-com:vml" xmlns:wp14="http://schemas.microsoft.com/office/word/2010/wordprocessingDrawing" xmlns:wp="http://schemas.openxmlformats.org/drawingml/2006/wordprocessingDrawing" xmlns:w10="urn:schemas-microsoft-com:office:word" xmlns:w="http://schemas.openxmlformats.org/wordprocessingml/2006/main" xmlns:w14="http://schemas.microsoft.com/office/word/2010/wordml" xmlns:w15="http://schemas.microsoft.com/office/word/2012/wordml" xmlns:w16cex="http://schemas.microsoft.com/office/word/2018/wordml/cex" xmlns:w16cid="http://schemas.microsoft.com/office/word/2016/wordml/cid" xmlns:w16="http://schemas.microsoft.com/office/word/2018/wordml" xmlns:w16sdtdh="http://schemas.microsoft.com/office/word/2020/wordml/sdtdatahash" xmlns:w16se="http://schemas.microsoft.com/office/word/2015/wordml/symex" xmlns:wpg="http://schemas.microsoft.com/office/word/2010/wordprocessingGroup" xmlns:wpi="http://schemas.microsoft.com/office/word/2010/wordprocessingInk" xmlns:wne="http://schemas.microsoft.com/office/word/2006/wordml" xmlns:wps="http://schemas.microsoft.com/office/word/2010/wordprocessingShape" mc:Ignorable="w14 w15 w16se w16cid w16 w16cex w16sdtdh wp14">
   <w:footnote w:type="separator" w:id="-1">
     <w:p>
       <w:r>
@@ -4344,7 +4472,7 @@
 </file>
 
 <file path=word/numbering.xml><?xml version="1.0" encoding="utf-8"?>
-<w:numbering xmlns:wpc="http://schemas.microsoft.com/office/word/2010/wordprocessingCanvas" xmlns:cx="http://schemas.microsoft.com/office/drawing/2014/chartex" xmlns:cx1="http://schemas.microsoft.com/office/drawing/2015/9/8/chartex" xmlns:cx2="http://schemas.microsoft.com/office/drawing/2015/10/21/chartex" xmlns:cx3="http://schemas.microsoft.com/office/drawing/2016/5/9/chartex" xmlns:cx4="http://schemas.microsoft.com/office/drawing/2016/5/10/chartex" xmlns:cx5="http://schemas.microsoft.com/office/drawing/2016/5/11/chartex" xmlns:cx6="http://schemas.microsoft.com/office/drawing/2016/5/12/chartex" xmlns:cx7="http://schemas.microsoft.com/office/drawing/2016/5/13/chartex" xmlns:cx8="http://schemas.microsoft.com/office/drawing/2016/5/14/chartex" xmlns:mc="http://schemas.openxmlformats.org/markup-compatibility/2006" xmlns:aink="http://schemas.microsoft.com/office/drawing/2016/ink" xmlns:am3d="http://schemas.microsoft.com/office/drawing/2017/model3d" xmlns:o="urn:schemas-microsoft-com:office:office" xmlns:r="http://schemas.openxmlformats.org/officeDocument/2006/relationships" xmlns:m="http://schemas.openxmlformats.org/officeDocument/2006/math" xmlns:v="urn:schemas-microsoft-com:vml" xmlns:wp14="http://schemas.microsoft.com/office/word/2010/wordprocessingDrawing" xmlns:wp="http://schemas.openxmlformats.org/drawingml/2006/wordprocessingDrawing" xmlns:w10="urn:schemas-microsoft-com:office:word" xmlns:w="http://schemas.openxmlformats.org/wordprocessingml/2006/main" xmlns:w14="http://schemas.microsoft.com/office/word/2010/wordml" xmlns:w15="http://schemas.microsoft.com/office/word/2012/wordml" xmlns:w16cex="http://schemas.microsoft.com/office/word/2018/wordml/cex" xmlns:w16cid="http://schemas.microsoft.com/office/word/2016/wordml/cid" xmlns:w16="http://schemas.microsoft.com/office/word/2018/wordml" xmlns:w16se="http://schemas.microsoft.com/office/word/2015/wordml/symex" xmlns:wpg="http://schemas.microsoft.com/office/word/2010/wordprocessingGroup" xmlns:wpi="http://schemas.microsoft.com/office/word/2010/wordprocessingInk" xmlns:wne="http://schemas.microsoft.com/office/word/2006/wordml" xmlns:wps="http://schemas.microsoft.com/office/word/2010/wordprocessingShape" mc:Ignorable="w14 w15 w16se w16cid w16 w16cex wp14">
+<w:numbering xmlns:wpc="http://schemas.microsoft.com/office/word/2010/wordprocessingCanvas" xmlns:cx="http://schemas.microsoft.com/office/drawing/2014/chartex" xmlns:cx1="http://schemas.microsoft.com/office/drawing/2015/9/8/chartex" xmlns:cx2="http://schemas.microsoft.com/office/drawing/2015/10/21/chartex" xmlns:cx3="http://schemas.microsoft.com/office/drawing/2016/5/9/chartex" xmlns:cx4="http://schemas.microsoft.com/office/drawing/2016/5/10/chartex" xmlns:cx5="http://schemas.microsoft.com/office/drawing/2016/5/11/chartex" xmlns:cx6="http://schemas.microsoft.com/office/drawing/2016/5/12/chartex" xmlns:cx7="http://schemas.microsoft.com/office/drawing/2016/5/13/chartex" xmlns:cx8="http://schemas.microsoft.com/office/drawing/2016/5/14/chartex" xmlns:mc="http://schemas.openxmlformats.org/markup-compatibility/2006" xmlns:aink="http://schemas.microsoft.com/office/drawing/2016/ink" xmlns:am3d="http://schemas.microsoft.com/office/drawing/2017/model3d" xmlns:o="urn:schemas-microsoft-com:office:office" xmlns:r="http://schemas.openxmlformats.org/officeDocument/2006/relationships" xmlns:m="http://schemas.openxmlformats.org/officeDocument/2006/math" xmlns:v="urn:schemas-microsoft-com:vml" xmlns:wp14="http://schemas.microsoft.com/office/word/2010/wordprocessingDrawing" xmlns:wp="http://schemas.openxmlformats.org/drawingml/2006/wordprocessingDrawing" xmlns:w10="urn:schemas-microsoft-com:office:word" xmlns:w="http://schemas.openxmlformats.org/wordprocessingml/2006/main" xmlns:w14="http://schemas.microsoft.com/office/word/2010/wordml" xmlns:w15="http://schemas.microsoft.com/office/word/2012/wordml" xmlns:w16cex="http://schemas.microsoft.com/office/word/2018/wordml/cex" xmlns:w16cid="http://schemas.microsoft.com/office/word/2016/wordml/cid" xmlns:w16="http://schemas.microsoft.com/office/word/2018/wordml" xmlns:w16sdtdh="http://schemas.microsoft.com/office/word/2020/wordml/sdtdatahash" xmlns:w16se="http://schemas.microsoft.com/office/word/2015/wordml/symex" xmlns:wpg="http://schemas.microsoft.com/office/word/2010/wordprocessingGroup" xmlns:wpi="http://schemas.microsoft.com/office/word/2010/wordprocessingInk" xmlns:wne="http://schemas.microsoft.com/office/word/2006/wordml" xmlns:wps="http://schemas.microsoft.com/office/word/2010/wordprocessingShape" mc:Ignorable="w14 w15 w16se w16cid w16 w16cex w16sdtdh wp14">
   <w:abstractNum w:abstractNumId="0" w15:restartNumberingAfterBreak="0">
     <w:nsid w:val="01F409D9"/>
     <w:multiLevelType w:val="hybridMultilevel"/>
@@ -5197,7 +5325,7 @@
 </file>
 
 <file path=word/styles.xml><?xml version="1.0" encoding="utf-8"?>
-<w:styles xmlns:mc="http://schemas.openxmlformats.org/markup-compatibility/2006" xmlns:r="http://schemas.openxmlformats.org/officeDocument/2006/relationships" xmlns:w="http://schemas.openxmlformats.org/wordprocessingml/2006/main" xmlns:w14="http://schemas.microsoft.com/office/word/2010/wordml" xmlns:w15="http://schemas.microsoft.com/office/word/2012/wordml" xmlns:w16cex="http://schemas.microsoft.com/office/word/2018/wordml/cex" xmlns:w16cid="http://schemas.microsoft.com/office/word/2016/wordml/cid" xmlns:w16="http://schemas.microsoft.com/office/word/2018/wordml" xmlns:w16se="http://schemas.microsoft.com/office/word/2015/wordml/symex" mc:Ignorable="w14 w15 w16se w16cid w16 w16cex">
+<w:styles xmlns:mc="http://schemas.openxmlformats.org/markup-compatibility/2006" xmlns:r="http://schemas.openxmlformats.org/officeDocument/2006/relationships" xmlns:w="http://schemas.openxmlformats.org/wordprocessingml/2006/main" xmlns:w14="http://schemas.microsoft.com/office/word/2010/wordml" xmlns:w15="http://schemas.microsoft.com/office/word/2012/wordml" xmlns:w16cex="http://schemas.microsoft.com/office/word/2018/wordml/cex" xmlns:w16cid="http://schemas.microsoft.com/office/word/2016/wordml/cid" xmlns:w16="http://schemas.microsoft.com/office/word/2018/wordml" xmlns:w16sdtdh="http://schemas.microsoft.com/office/word/2020/wordml/sdtdatahash" xmlns:w16se="http://schemas.microsoft.com/office/word/2015/wordml/symex" mc:Ignorable="w14 w15 w16se w16cid w16 w16cex w16sdtdh">
   <w:docDefaults>
     <w:rPrDefault>
       <w:rPr>

</xml_diff>